<commit_message>
Clean the basic project
</commit_message>
<xml_diff>
--- a/Configure SQL Server/DB-Basics-MSSQL-Introduction-to-Databases-Instalation-Configuration-Exercises.docx
+++ b/Configure SQL Server/DB-Basics-MSSQL-Introduction-to-Databases-Instalation-Configuration-Exercises.docx
@@ -1,6 +1,6 @@
 
 <file path=word/document.xml><?xml version="1.0" encoding="utf-8"?>
-<w:document xmlns:wpc="http://schemas.microsoft.com/office/word/2010/wordprocessingCanvas" xmlns:cx="http://schemas.microsoft.com/office/drawing/2014/chartex" xmlns:cx1="http://schemas.microsoft.com/office/drawing/2015/9/8/chartex" xmlns:cx2="http://schemas.microsoft.com/office/drawing/2015/10/21/chartex" xmlns:cx3="http://schemas.microsoft.com/office/drawing/2016/5/9/chartex" xmlns:cx4="http://schemas.microsoft.com/office/drawing/2016/5/10/chartex" xmlns:cx5="http://schemas.microsoft.com/office/drawing/2016/5/11/chartex" xmlns:mc="http://schemas.openxmlformats.org/markup-compatibility/2006" xmlns:o="urn:schemas-microsoft-com:office:office" xmlns:r="http://schemas.openxmlformats.org/officeDocument/2006/relationships" xmlns:m="http://schemas.openxmlformats.org/officeDocument/2006/math" xmlns:v="urn:schemas-microsoft-com:vml" xmlns:wp14="http://schemas.microsoft.com/office/word/2010/wordprocessingDrawing" xmlns:wp="http://schemas.openxmlformats.org/drawingml/2006/wordprocessingDrawing" xmlns:w10="urn:schemas-microsoft-com:office:word" xmlns:w="http://schemas.openxmlformats.org/wordprocessingml/2006/main" xmlns:w14="http://schemas.microsoft.com/office/word/2010/wordml" xmlns:w15="http://schemas.microsoft.com/office/word/2012/wordml" xmlns:w16se="http://schemas.microsoft.com/office/word/2015/wordml/symex" xmlns:wpg="http://schemas.microsoft.com/office/word/2010/wordprocessingGroup" xmlns:wpi="http://schemas.microsoft.com/office/word/2010/wordprocessingInk" xmlns:wne="http://schemas.microsoft.com/office/word/2006/wordml" xmlns:wps="http://schemas.microsoft.com/office/word/2010/wordprocessingShape" mc:Ignorable="w14 w15 w16se wp14">
+<w:document xmlns:wpc="http://schemas.microsoft.com/office/word/2010/wordprocessingCanvas" xmlns:cx="http://schemas.microsoft.com/office/drawing/2014/chartex" xmlns:cx1="http://schemas.microsoft.com/office/drawing/2015/9/8/chartex" xmlns:cx2="http://schemas.microsoft.com/office/drawing/2015/10/21/chartex" xmlns:cx3="http://schemas.microsoft.com/office/drawing/2016/5/9/chartex" xmlns:cx4="http://schemas.microsoft.com/office/drawing/2016/5/10/chartex" xmlns:cx5="http://schemas.microsoft.com/office/drawing/2016/5/11/chartex" xmlns:cx6="http://schemas.microsoft.com/office/drawing/2016/5/12/chartex" xmlns:cx7="http://schemas.microsoft.com/office/drawing/2016/5/13/chartex" xmlns:cx8="http://schemas.microsoft.com/office/drawing/2016/5/14/chartex" xmlns:mc="http://schemas.openxmlformats.org/markup-compatibility/2006" xmlns:o="urn:schemas-microsoft-com:office:office" xmlns:r="http://schemas.openxmlformats.org/officeDocument/2006/relationships" xmlns:m="http://schemas.openxmlformats.org/officeDocument/2006/math" xmlns:v="urn:schemas-microsoft-com:vml" xmlns:wp14="http://schemas.microsoft.com/office/word/2010/wordprocessingDrawing" xmlns:wp="http://schemas.openxmlformats.org/drawingml/2006/wordprocessingDrawing" xmlns:w10="urn:schemas-microsoft-com:office:word" xmlns:w="http://schemas.openxmlformats.org/wordprocessingml/2006/main" xmlns:w14="http://schemas.microsoft.com/office/word/2010/wordml" xmlns:w15="http://schemas.microsoft.com/office/word/2012/wordml" xmlns:w16se="http://schemas.microsoft.com/office/word/2015/wordml/symex" xmlns:wpg="http://schemas.microsoft.com/office/word/2010/wordprocessingGroup" xmlns:wpi="http://schemas.microsoft.com/office/word/2010/wordprocessingInk" xmlns:wne="http://schemas.microsoft.com/office/word/2006/wordml" xmlns:wps="http://schemas.microsoft.com/office/word/2010/wordprocessingShape" mc:Ignorable="w14 w15 w16se wp14">
   <w:body>
     <w:p>
       <w:pPr>
@@ -10,6 +10,7 @@
           <w:sz w:val="52"/>
         </w:rPr>
       </w:pPr>
+      <w:proofErr w:type="spellStart"/>
       <w:r>
         <w:rPr>
           <w:sz w:val="52"/>
@@ -17,6 +18,7 @@
         </w:rPr>
         <w:t>Exercises</w:t>
       </w:r>
+      <w:proofErr w:type="spellEnd"/>
       <w:r>
         <w:rPr>
           <w:sz w:val="52"/>
@@ -32,7 +34,12 @@
     </w:p>
     <w:p>
       <w:r>
-        <w:t xml:space="preserve">This document defines the </w:t>
+        <w:t>This documen</w:t>
+      </w:r>
+      <w:bookmarkStart w:id="0" w:name="_GoBack"/>
+      <w:bookmarkEnd w:id="0"/>
+      <w:r>
+        <w:t xml:space="preserve">t defines the </w:t>
       </w:r>
       <w:r>
         <w:rPr>
@@ -139,6 +146,7 @@
     <w:p>
       <w:pPr>
         <w:rPr>
+          <w:rStyle w:val="Hyperlink"/>
           <w:lang w:val="en-GB"/>
         </w:rPr>
       </w:pPr>
@@ -166,9 +174,336 @@
             <w:rStyle w:val="Hyperlink"/>
             <w:lang w:val="en-GB"/>
           </w:rPr>
-          <w:t>https://www.microsoft.com/en-us/download/details.aspx?id=52679</w:t>
+          <w:t>https://www.microsoft.com/en-us/sql-server/sql-server-downloads</w:t>
         </w:r>
       </w:hyperlink>
+    </w:p>
+    <w:p>
+      <w:pPr>
+        <w:rPr>
+          <w:rStyle w:val="Hyperlink"/>
+          <w:color w:val="auto"/>
+          <w:u w:val="none"/>
+          <w:lang w:val="en-GB"/>
+        </w:rPr>
+      </w:pPr>
+      <w:r>
+        <w:rPr>
+          <w:rStyle w:val="Hyperlink"/>
+          <w:color w:val="auto"/>
+          <w:u w:val="none"/>
+          <w:lang w:val="en-GB"/>
+        </w:rPr>
+        <w:t>You should see wizard</w:t>
+      </w:r>
+      <w:r>
+        <w:rPr>
+          <w:rStyle w:val="Hyperlink"/>
+          <w:color w:val="auto"/>
+          <w:u w:val="none"/>
+          <w:lang w:val="en-GB"/>
+        </w:rPr>
+        <w:t xml:space="preserve"> in which you should choose</w:t>
+      </w:r>
+      <w:r>
+        <w:rPr>
+          <w:rStyle w:val="Hyperlink"/>
+          <w:color w:val="auto"/>
+          <w:u w:val="none"/>
+          <w:lang w:val="en-GB"/>
+        </w:rPr>
+        <w:t xml:space="preserve"> Basic installation type</w:t>
+      </w:r>
+    </w:p>
+    <w:p>
+      <w:pPr>
+        <w:rPr>
+          <w:rStyle w:val="Hyperlink"/>
+          <w:color w:val="auto"/>
+          <w:u w:val="none"/>
+          <w:lang w:val="en-GB"/>
+        </w:rPr>
+      </w:pPr>
+      <w:r>
+        <w:rPr>
+          <w:noProof/>
+        </w:rPr>
+        <w:drawing>
+          <wp:inline distT="0" distB="0" distL="0" distR="0">
+            <wp:extent cx="6624320" cy="5184775"/>
+            <wp:effectExtent l="0" t="0" r="0" b="0"/>
+            <wp:docPr id="2" name="Picture 2"/>
+            <wp:cNvGraphicFramePr>
+              <a:graphicFrameLocks xmlns:a="http://schemas.openxmlformats.org/drawingml/2006/main" noChangeAspect="1"/>
+            </wp:cNvGraphicFramePr>
+            <a:graphic xmlns:a="http://schemas.openxmlformats.org/drawingml/2006/main">
+              <a:graphicData uri="http://schemas.openxmlformats.org/drawingml/2006/picture">
+                <pic:pic xmlns:pic="http://schemas.openxmlformats.org/drawingml/2006/picture">
+                  <pic:nvPicPr>
+                    <pic:cNvPr id="2" name="from where to start.PNG"/>
+                    <pic:cNvPicPr/>
+                  </pic:nvPicPr>
+                  <pic:blipFill>
+                    <a:blip r:embed="rId10">
+                      <a:extLst>
+                        <a:ext uri="{28A0092B-C50C-407E-A947-70E740481C1C}">
+                          <a14:useLocalDpi xmlns:a14="http://schemas.microsoft.com/office/drawing/2010/main" val="0"/>
+                        </a:ext>
+                      </a:extLst>
+                    </a:blip>
+                    <a:stretch>
+                      <a:fillRect/>
+                    </a:stretch>
+                  </pic:blipFill>
+                  <pic:spPr>
+                    <a:xfrm>
+                      <a:off x="0" y="0"/>
+                      <a:ext cx="6624320" cy="5184775"/>
+                    </a:xfrm>
+                    <a:prstGeom prst="rect">
+                      <a:avLst/>
+                    </a:prstGeom>
+                  </pic:spPr>
+                </pic:pic>
+              </a:graphicData>
+            </a:graphic>
+          </wp:inline>
+        </w:drawing>
+      </w:r>
+    </w:p>
+    <w:p>
+      <w:pPr>
+        <w:rPr>
+          <w:rStyle w:val="Hyperlink"/>
+          <w:lang w:val="en-GB"/>
+        </w:rPr>
+      </w:pPr>
+    </w:p>
+    <w:p>
+      <w:pPr>
+        <w:rPr>
+          <w:lang w:val="en-GB"/>
+        </w:rPr>
+      </w:pPr>
+    </w:p>
+    <w:p>
+      <w:pPr>
+        <w:rPr>
+          <w:lang w:val="en-GB"/>
+        </w:rPr>
+      </w:pPr>
+    </w:p>
+    <w:p>
+      <w:pPr>
+        <w:rPr>
+          <w:lang w:val="en-GB"/>
+        </w:rPr>
+      </w:pPr>
+    </w:p>
+    <w:p>
+      <w:pPr>
+        <w:rPr>
+          <w:lang w:val="en-GB"/>
+        </w:rPr>
+      </w:pPr>
+      <w:r>
+        <w:rPr>
+          <w:lang w:val="en-GB"/>
+        </w:rPr>
+        <w:t>Wait until wizard is downloading packages</w:t>
+      </w:r>
+    </w:p>
+    <w:p>
+      <w:pPr>
+        <w:rPr>
+          <w:lang w:val="en-GB"/>
+        </w:rPr>
+      </w:pPr>
+      <w:r>
+        <w:rPr>
+          <w:noProof/>
+        </w:rPr>
+        <w:drawing>
+          <wp:inline distT="0" distB="0" distL="0" distR="0">
+            <wp:extent cx="6624320" cy="5277485"/>
+            <wp:effectExtent l="0" t="0" r="0" b="0"/>
+            <wp:docPr id="3" name="Picture 3"/>
+            <wp:cNvGraphicFramePr>
+              <a:graphicFrameLocks xmlns:a="http://schemas.openxmlformats.org/drawingml/2006/main" noChangeAspect="1"/>
+            </wp:cNvGraphicFramePr>
+            <a:graphic xmlns:a="http://schemas.openxmlformats.org/drawingml/2006/main">
+              <a:graphicData uri="http://schemas.openxmlformats.org/drawingml/2006/picture">
+                <pic:pic xmlns:pic="http://schemas.openxmlformats.org/drawingml/2006/picture">
+                  <pic:nvPicPr>
+                    <pic:cNvPr id="3" name="proccessing.PNG"/>
+                    <pic:cNvPicPr/>
+                  </pic:nvPicPr>
+                  <pic:blipFill>
+                    <a:blip r:embed="rId11">
+                      <a:extLst>
+                        <a:ext uri="{28A0092B-C50C-407E-A947-70E740481C1C}">
+                          <a14:useLocalDpi xmlns:a14="http://schemas.microsoft.com/office/drawing/2010/main" val="0"/>
+                        </a:ext>
+                      </a:extLst>
+                    </a:blip>
+                    <a:stretch>
+                      <a:fillRect/>
+                    </a:stretch>
+                  </pic:blipFill>
+                  <pic:spPr>
+                    <a:xfrm>
+                      <a:off x="0" y="0"/>
+                      <a:ext cx="6624320" cy="5277485"/>
+                    </a:xfrm>
+                    <a:prstGeom prst="rect">
+                      <a:avLst/>
+                    </a:prstGeom>
+                  </pic:spPr>
+                </pic:pic>
+              </a:graphicData>
+            </a:graphic>
+          </wp:inline>
+        </w:drawing>
+      </w:r>
+    </w:p>
+    <w:p>
+      <w:pPr>
+        <w:rPr>
+          <w:lang w:val="en-GB"/>
+        </w:rPr>
+      </w:pPr>
+      <w:r>
+        <w:rPr>
+          <w:lang w:val="en-GB"/>
+        </w:rPr>
+        <w:t>Wait until wizard is installing the files</w:t>
+      </w:r>
+      <w:r>
+        <w:rPr>
+          <w:noProof/>
+        </w:rPr>
+        <w:drawing>
+          <wp:inline distT="0" distB="0" distL="0" distR="0">
+            <wp:extent cx="4905719" cy="3848582"/>
+            <wp:effectExtent l="0" t="0" r="0" b="0"/>
+            <wp:docPr id="4" name="Picture 4"/>
+            <wp:cNvGraphicFramePr>
+              <a:graphicFrameLocks xmlns:a="http://schemas.openxmlformats.org/drawingml/2006/main" noChangeAspect="1"/>
+            </wp:cNvGraphicFramePr>
+            <a:graphic xmlns:a="http://schemas.openxmlformats.org/drawingml/2006/main">
+              <a:graphicData uri="http://schemas.openxmlformats.org/drawingml/2006/picture">
+                <pic:pic xmlns:pic="http://schemas.openxmlformats.org/drawingml/2006/picture">
+                  <pic:nvPicPr>
+                    <pic:cNvPr id="4" name="installing.PNG"/>
+                    <pic:cNvPicPr/>
+                  </pic:nvPicPr>
+                  <pic:blipFill>
+                    <a:blip r:embed="rId12" cstate="print">
+                      <a:extLst>
+                        <a:ext uri="{28A0092B-C50C-407E-A947-70E740481C1C}">
+                          <a14:useLocalDpi xmlns:a14="http://schemas.microsoft.com/office/drawing/2010/main" val="0"/>
+                        </a:ext>
+                      </a:extLst>
+                    </a:blip>
+                    <a:stretch>
+                      <a:fillRect/>
+                    </a:stretch>
+                  </pic:blipFill>
+                  <pic:spPr>
+                    <a:xfrm>
+                      <a:off x="0" y="0"/>
+                      <a:ext cx="4919088" cy="3859070"/>
+                    </a:xfrm>
+                    <a:prstGeom prst="rect">
+                      <a:avLst/>
+                    </a:prstGeom>
+                  </pic:spPr>
+                </pic:pic>
+              </a:graphicData>
+            </a:graphic>
+          </wp:inline>
+        </w:drawing>
+      </w:r>
+    </w:p>
+    <w:p>
+      <w:pPr>
+        <w:rPr>
+          <w:lang w:val="en-GB"/>
+        </w:rPr>
+      </w:pPr>
+    </w:p>
+    <w:p>
+      <w:pPr>
+        <w:rPr>
+          <w:lang w:val="en-GB"/>
+        </w:rPr>
+      </w:pPr>
+      <w:r>
+        <w:rPr>
+          <w:lang w:val="en-GB"/>
+        </w:rPr>
+        <w:t>Choose Install SSMS</w:t>
+      </w:r>
+    </w:p>
+    <w:p>
+      <w:pPr>
+        <w:rPr>
+          <w:lang w:val="en-GB"/>
+        </w:rPr>
+      </w:pPr>
+      <w:r>
+        <w:rPr>
+          <w:noProof/>
+        </w:rPr>
+        <w:drawing>
+          <wp:inline distT="0" distB="0" distL="0" distR="0">
+            <wp:extent cx="4490720" cy="3628762"/>
+            <wp:effectExtent l="0" t="0" r="0" b="0"/>
+            <wp:docPr id="5" name="Picture 5"/>
+            <wp:cNvGraphicFramePr>
+              <a:graphicFrameLocks xmlns:a="http://schemas.openxmlformats.org/drawingml/2006/main" noChangeAspect="1"/>
+            </wp:cNvGraphicFramePr>
+            <a:graphic xmlns:a="http://schemas.openxmlformats.org/drawingml/2006/main">
+              <a:graphicData uri="http://schemas.openxmlformats.org/drawingml/2006/picture">
+                <pic:pic xmlns:pic="http://schemas.openxmlformats.org/drawingml/2006/picture">
+                  <pic:nvPicPr>
+                    <pic:cNvPr id="5" name="ssms.PNG"/>
+                    <pic:cNvPicPr/>
+                  </pic:nvPicPr>
+                  <pic:blipFill>
+                    <a:blip r:embed="rId13" cstate="print">
+                      <a:extLst>
+                        <a:ext uri="{28A0092B-C50C-407E-A947-70E740481C1C}">
+                          <a14:useLocalDpi xmlns:a14="http://schemas.microsoft.com/office/drawing/2010/main" val="0"/>
+                        </a:ext>
+                      </a:extLst>
+                    </a:blip>
+                    <a:stretch>
+                      <a:fillRect/>
+                    </a:stretch>
+                  </pic:blipFill>
+                  <pic:spPr>
+                    <a:xfrm>
+                      <a:off x="0" y="0"/>
+                      <a:ext cx="4509336" cy="3643805"/>
+                    </a:xfrm>
+                    <a:prstGeom prst="rect">
+                      <a:avLst/>
+                    </a:prstGeom>
+                  </pic:spPr>
+                </pic:pic>
+              </a:graphicData>
+            </a:graphic>
+          </wp:inline>
+        </w:drawing>
+      </w:r>
+    </w:p>
+    <w:p>
+      <w:pPr>
+        <w:rPr>
+          <w:lang w:val="en-GB"/>
+        </w:rPr>
+      </w:pPr>
     </w:p>
     <w:p>
       <w:pPr>
@@ -245,7 +580,7 @@
                     </pic:cNvPicPr>
                   </pic:nvPicPr>
                   <pic:blipFill>
-                    <a:blip r:embed="rId10">
+                    <a:blip r:embed="rId14">
                       <a:extLst>
                         <a:ext uri="{28A0092B-C50C-407E-A947-70E740481C1C}">
                           <a14:useLocalDpi xmlns:a14="http://schemas.microsoft.com/office/drawing/2010/main" val="0"/>
@@ -325,8 +660,6 @@
         </w:rPr>
         <w:t>ting instance of SQL Server 2016</w:t>
       </w:r>
-      <w:bookmarkStart w:id="0" w:name="_GoBack"/>
-      <w:bookmarkEnd w:id="0"/>
       <w:r>
         <w:rPr>
           <w:lang w:val="en-GB"/>
@@ -361,7 +694,6 @@
         <w:rPr>
           <w:noProof/>
         </w:rPr>
-        <w:lastRenderedPageBreak/>
         <w:drawing>
           <wp:inline distT="0" distB="0" distL="0" distR="0" wp14:anchorId="41780750" wp14:editId="34BD5384">
             <wp:extent cx="5224156" cy="3930650"/>
@@ -380,7 +712,7 @@
                     </pic:cNvPicPr>
                   </pic:nvPicPr>
                   <pic:blipFill>
-                    <a:blip r:embed="rId11">
+                    <a:blip r:embed="rId15">
                       <a:extLst>
                         <a:ext uri="{28A0092B-C50C-407E-A947-70E740481C1C}">
                           <a14:useLocalDpi xmlns:a14="http://schemas.microsoft.com/office/drawing/2010/main" val="0"/>
@@ -473,8 +805,8 @@
             <v:path o:extrusionok="f" gradientshapeok="t" o:connecttype="rect"/>
             <o:lock v:ext="edit" aspectratio="t"/>
           </v:shapetype>
-          <v:shape id="_x0000_i1025" type="#_x0000_t75" style="width:417.5pt;height:315pt">
-            <v:imagedata r:id="rId12" o:title="5"/>
+          <v:shape id="_x0000_i1025" type="#_x0000_t75" style="width:417.4pt;height:315.35pt">
+            <v:imagedata r:id="rId16" o:title="5"/>
           </v:shape>
         </w:pict>
       </w:r>
@@ -510,7 +842,6 @@
         <w:rPr>
           <w:lang w:val="en-GB"/>
         </w:rPr>
-        <w:lastRenderedPageBreak/>
         <w:t xml:space="preserve">All features we need are </w:t>
       </w:r>
       <w:r>
@@ -552,8 +883,8 @@
           <w:noProof/>
         </w:rPr>
         <w:pict>
-          <v:shape id="_x0000_i1026" type="#_x0000_t75" style="width:444.5pt;height:314.5pt">
-            <v:imagedata r:id="rId13" o:title="6"/>
+          <v:shape id="_x0000_i1026" type="#_x0000_t75" style="width:444.3pt;height:314.45pt">
+            <v:imagedata r:id="rId17" o:title="6"/>
           </v:shape>
         </w:pict>
       </w:r>
@@ -608,8 +939,8 @@
           <w:lang w:val="en-GB"/>
         </w:rPr>
         <w:pict>
-          <v:shape id="_x0000_i1027" type="#_x0000_t75" style="width:430pt;height:304.5pt">
-            <v:imagedata r:id="rId14" o:title="7"/>
+          <v:shape id="_x0000_i1027" type="#_x0000_t75" style="width:430.2pt;height:304.4pt">
+            <v:imagedata r:id="rId18" o:title="7"/>
           </v:shape>
         </w:pict>
       </w:r>
@@ -629,8 +960,21 @@
         <w:rPr>
           <w:lang w:val="en-GB"/>
         </w:rPr>
-        <w:lastRenderedPageBreak/>
-        <w:t>Here you can set the startup type of the services. Automatic mode starts them on Windows start. On Manual mode you should start them manually before use.</w:t>
+        <w:t xml:space="preserve">Here you can set the </w:t>
+      </w:r>
+      <w:proofErr w:type="spellStart"/>
+      <w:r>
+        <w:rPr>
+          <w:lang w:val="en-GB"/>
+        </w:rPr>
+        <w:t>startup</w:t>
+      </w:r>
+      <w:proofErr w:type="spellEnd"/>
+      <w:r>
+        <w:rPr>
+          <w:lang w:val="en-GB"/>
+        </w:rPr>
+        <w:t xml:space="preserve"> type of the services. Automatic mode starts them on Windows start. On Manual mode you should start them manually before use.</w:t>
       </w:r>
     </w:p>
     <w:p>
@@ -652,8 +996,8 @@
           <w:noProof/>
         </w:rPr>
         <w:pict>
-          <v:shape id="_x0000_i1028" type="#_x0000_t75" style="width:441pt;height:312pt">
-            <v:imagedata r:id="rId15" o:title="8"/>
+          <v:shape id="_x0000_i1028" type="#_x0000_t75" style="width:440.65pt;height:312.15pt">
+            <v:imagedata r:id="rId19" o:title="8"/>
           </v:shape>
         </w:pict>
       </w:r>
@@ -748,8 +1092,8 @@
           <w:noProof/>
         </w:rPr>
         <w:pict>
-          <v:shape id="_x0000_i1029" type="#_x0000_t75" style="width:385pt;height:272pt">
-            <v:imagedata r:id="rId16" o:title="9"/>
+          <v:shape id="_x0000_i1029" type="#_x0000_t75" style="width:385.05pt;height:272.05pt">
+            <v:imagedata r:id="rId20" o:title="9"/>
           </v:shape>
         </w:pict>
       </w:r>
@@ -808,7 +1152,6 @@
         <w:jc w:val="both"/>
       </w:pPr>
       <w:r>
-        <w:lastRenderedPageBreak/>
         <w:t>D</w:t>
       </w:r>
       <w:r>
@@ -852,13 +1195,27 @@
         </w:rPr>
         <w:t xml:space="preserve"> </w:t>
       </w:r>
-      <w:hyperlink r:id="rId17" w:history="1">
+      <w:hyperlink r:id="rId21" w:history="1">
         <w:r>
           <w:rPr>
             <w:rStyle w:val="Hyperlink"/>
             <w:lang w:val="en-GB"/>
           </w:rPr>
-          <w:t>https://msdn.microsoft.com/en-us/library/mt238290.aspx</w:t>
+          <w:t>https://ms</w:t>
+        </w:r>
+        <w:r>
+          <w:rPr>
+            <w:rStyle w:val="Hyperlink"/>
+            <w:lang w:val="en-GB"/>
+          </w:rPr>
+          <w:t>d</w:t>
+        </w:r>
+        <w:r>
+          <w:rPr>
+            <w:rStyle w:val="Hyperlink"/>
+            <w:lang w:val="en-GB"/>
+          </w:rPr>
+          <w:t>n.microsoft.com/en-us/library/mt238290.aspx</w:t>
         </w:r>
       </w:hyperlink>
       <w:r>
@@ -928,8 +1285,8 @@
           <w:noProof/>
         </w:rPr>
         <w:pict>
-          <v:shape id="_x0000_i1030" type="#_x0000_t75" style="width:269.5pt;height:176.5pt">
-            <v:imagedata r:id="rId18" o:title="13"/>
+          <v:shape id="_x0000_i1030" type="#_x0000_t75" style="width:269.3pt;height:176.35pt">
+            <v:imagedata r:id="rId22" o:title="13"/>
           </v:shape>
         </w:pict>
       </w:r>
@@ -964,8 +1321,8 @@
           <w:noProof/>
         </w:rPr>
         <w:pict>
-          <v:shape id="_x0000_i1031" type="#_x0000_t75" style="width:247.5pt;height:160.5pt">
-            <v:imagedata r:id="rId19" o:title="14"/>
+          <v:shape id="_x0000_i1031" type="#_x0000_t75" style="width:247.45pt;height:160.4pt">
+            <v:imagedata r:id="rId23" o:title="14"/>
           </v:shape>
         </w:pict>
       </w:r>
@@ -996,7 +1353,6 @@
         <w:rPr>
           <w:noProof/>
         </w:rPr>
-        <w:lastRenderedPageBreak/>
         <w:drawing>
           <wp:inline distT="0" distB="0" distL="0" distR="0" wp14:anchorId="309E1C29" wp14:editId="3CAB2052">
             <wp:extent cx="6819900" cy="6140450"/>
@@ -1015,7 +1371,7 @@
                     </pic:cNvPicPr>
                   </pic:nvPicPr>
                   <pic:blipFill>
-                    <a:blip r:embed="rId20">
+                    <a:blip r:embed="rId24">
                       <a:extLst>
                         <a:ext uri="{28A0092B-C50C-407E-A947-70E740481C1C}">
                           <a14:useLocalDpi xmlns:a14="http://schemas.microsoft.com/office/drawing/2010/main" val="0"/>
@@ -1112,8 +1468,8 @@
           <w:noProof/>
         </w:rPr>
         <w:pict>
-          <v:shape id="_x0000_i1032" type="#_x0000_t75" style="width:189pt;height:146pt">
-            <v:imagedata r:id="rId21" o:title="16"/>
+          <v:shape id="_x0000_i1032" type="#_x0000_t75" style="width:189.1pt;height:145.8pt">
+            <v:imagedata r:id="rId25" o:title="16"/>
           </v:shape>
         </w:pict>
       </w:r>
@@ -1133,7 +1489,6 @@
         <w:rPr>
           <w:lang w:val="en-GB"/>
         </w:rPr>
-        <w:lastRenderedPageBreak/>
         <w:t xml:space="preserve">Create columns </w:t>
       </w:r>
       <w:r>
@@ -1200,8 +1555,8 @@
           <w:noProof/>
         </w:rPr>
         <w:pict>
-          <v:shape id="_x0000_i1033" type="#_x0000_t75" style="width:303pt;height:111pt">
-            <v:imagedata r:id="rId22" o:title="17"/>
+          <v:shape id="_x0000_i1033" type="#_x0000_t75" style="width:303.05pt;height:111.2pt">
+            <v:imagedata r:id="rId26" o:title="17"/>
           </v:shape>
         </w:pict>
       </w:r>
@@ -1262,8 +1617,8 @@
           <w:noProof/>
         </w:rPr>
         <w:pict>
-          <v:shape id="_x0000_i1034" type="#_x0000_t75" style="width:304.5pt;height:243pt">
-            <v:imagedata r:id="rId23" o:title="18"/>
+          <v:shape id="_x0000_i1034" type="#_x0000_t75" style="width:304.4pt;height:242.9pt">
+            <v:imagedata r:id="rId27" o:title="18"/>
           </v:shape>
         </w:pict>
       </w:r>
@@ -1343,7 +1698,7 @@
                     </pic:cNvPicPr>
                   </pic:nvPicPr>
                   <pic:blipFill>
-                    <a:blip r:embed="rId24">
+                    <a:blip r:embed="rId28">
                       <a:extLst>
                         <a:ext uri="{28A0092B-C50C-407E-A947-70E740481C1C}">
                           <a14:useLocalDpi xmlns:a14="http://schemas.microsoft.com/office/drawing/2010/main" val="0"/>
@@ -1396,7 +1751,7 @@
                     </pic:cNvPicPr>
                   </pic:nvPicPr>
                   <pic:blipFill>
-                    <a:blip r:embed="rId25">
+                    <a:blip r:embed="rId29">
                       <a:extLst>
                         <a:ext uri="{28A0092B-C50C-407E-A947-70E740481C1C}">
                           <a14:useLocalDpi xmlns:a14="http://schemas.microsoft.com/office/drawing/2010/main" val="0"/>
@@ -1455,7 +1810,6 @@
         <w:jc w:val="both"/>
       </w:pPr>
       <w:r>
-        <w:lastRenderedPageBreak/>
         <w:t>Select D</w:t>
       </w:r>
       <w:r>
@@ -1499,8 +1853,8 @@
           <w:noProof/>
         </w:rPr>
         <w:pict>
-          <v:shape id="_x0000_i1035" type="#_x0000_t75" style="width:237pt;height:92pt">
-            <v:imagedata r:id="rId26" o:title="22а"/>
+          <v:shape id="_x0000_i1035" type="#_x0000_t75" style="width:236.95pt;height:92.05pt">
+            <v:imagedata r:id="rId30" o:title="22а"/>
           </v:shape>
         </w:pict>
       </w:r>
@@ -1636,8 +1990,8 @@
           <w:lang w:val="en-GB"/>
         </w:rPr>
         <w:pict>
-          <v:shape id="_x0000_i1036" type="#_x0000_t75" style="width:240pt;height:86.5pt">
-            <v:imagedata r:id="rId27" o:title="Untitled-11"/>
+          <v:shape id="_x0000_i1036" type="#_x0000_t75" style="width:240.15pt;height:86.6pt">
+            <v:imagedata r:id="rId31" o:title="Untitled-11"/>
           </v:shape>
         </w:pict>
       </w:r>
@@ -1732,7 +2086,7 @@
                     </pic:cNvPicPr>
                   </pic:nvPicPr>
                   <pic:blipFill>
-                    <a:blip r:embed="rId24">
+                    <a:blip r:embed="rId28">
                       <a:extLst>
                         <a:ext uri="{28A0092B-C50C-407E-A947-70E740481C1C}">
                           <a14:useLocalDpi xmlns:a14="http://schemas.microsoft.com/office/drawing/2010/main" val="0"/>
@@ -1808,7 +2162,6 @@
         <w:jc w:val="both"/>
       </w:pPr>
       <w:r>
-        <w:lastRenderedPageBreak/>
         <w:t>Delete R</w:t>
       </w:r>
       <w:r>
@@ -1844,8 +2197,8 @@
       </w:pPr>
       <w:r>
         <w:pict>
-          <v:shape id="_x0000_i1037" type="#_x0000_t75" style="width:255.5pt;height:167pt">
-            <v:imagedata r:id="rId28" o:title="2"/>
+          <v:shape id="_x0000_i1037" type="#_x0000_t75" style="width:255.65pt;height:166.8pt">
+            <v:imagedata r:id="rId32" o:title="2"/>
           </v:shape>
         </w:pict>
       </w:r>
@@ -1885,7 +2238,21 @@
         <w:rPr>
           <w:b/>
         </w:rPr>
-        <w:t>Id (int)</w:t>
+        <w:t>Id (</w:t>
+      </w:r>
+      <w:proofErr w:type="spellStart"/>
+      <w:r>
+        <w:rPr>
+          <w:b/>
+        </w:rPr>
+        <w:t>int</w:t>
+      </w:r>
+      <w:proofErr w:type="spellEnd"/>
+      <w:r>
+        <w:rPr>
+          <w:b/>
+        </w:rPr>
+        <w:t>)</w:t>
       </w:r>
       <w:r>
         <w:t xml:space="preserve"> and </w:t>
@@ -1961,12 +2328,14 @@
       <w:r>
         <w:t xml:space="preserve"> Minions table. Add column </w:t>
       </w:r>
+      <w:proofErr w:type="spellStart"/>
       <w:r>
         <w:rPr>
           <w:b/>
         </w:rPr>
         <w:t>TownId</w:t>
       </w:r>
+      <w:proofErr w:type="spellEnd"/>
       <w:r>
         <w:t xml:space="preserve"> in it </w:t>
       </w:r>
@@ -2018,7 +2387,7 @@
                     </pic:cNvPicPr>
                   </pic:nvPicPr>
                   <pic:blipFill>
-                    <a:blip r:embed="rId29">
+                    <a:blip r:embed="rId33">
                       <a:extLst>
                         <a:ext uri="{28A0092B-C50C-407E-A947-70E740481C1C}">
                           <a14:useLocalDpi xmlns:a14="http://schemas.microsoft.com/office/drawing/2010/main" val="0"/>
@@ -2081,7 +2450,7 @@
                     </pic:cNvPicPr>
                   </pic:nvPicPr>
                   <pic:blipFill>
-                    <a:blip r:embed="rId30">
+                    <a:blip r:embed="rId34">
                       <a:extLst>
                         <a:ext uri="{28A0092B-C50C-407E-A947-70E740481C1C}">
                           <a14:useLocalDpi xmlns:a14="http://schemas.microsoft.com/office/drawing/2010/main" val="0"/>
@@ -2115,7 +2484,6 @@
     </w:p>
     <w:p>
       <w:r>
-        <w:lastRenderedPageBreak/>
         <w:t xml:space="preserve">Select all tables to be on the diagram and click </w:t>
       </w:r>
       <w:r>
@@ -2131,8 +2499,8 @@
       </w:pPr>
       <w:r>
         <w:pict>
-          <v:shape id="_x0000_i1038" type="#_x0000_t75" style="width:275.5pt;height:212pt">
-            <v:imagedata r:id="rId31" o:title="24"/>
+          <v:shape id="_x0000_i1038" type="#_x0000_t75" style="width:275.7pt;height:211.9pt">
+            <v:imagedata r:id="rId35" o:title="24"/>
           </v:shape>
         </w:pict>
       </w:r>
@@ -2145,8 +2513,16 @@
         <w:rPr>
           <w:b/>
         </w:rPr>
-        <w:t xml:space="preserve"> TownId</w:t>
-      </w:r>
+        <w:t xml:space="preserve"> </w:t>
+      </w:r>
+      <w:proofErr w:type="spellStart"/>
+      <w:r>
+        <w:rPr>
+          <w:b/>
+        </w:rPr>
+        <w:t>TownId</w:t>
+      </w:r>
+      <w:proofErr w:type="spellEnd"/>
       <w:r>
         <w:t xml:space="preserve"> column and drop it on the Id column in Towns. Then Make sure the window looks like this and click OK. </w:t>
       </w:r>
@@ -2157,8 +2533,8 @@
       </w:pPr>
       <w:r>
         <w:pict>
-          <v:shape id="_x0000_i1039" type="#_x0000_t75" style="width:279.5pt;height:211pt">
-            <v:imagedata r:id="rId32" o:title="rel"/>
+          <v:shape id="_x0000_i1039" type="#_x0000_t75" style="width:279.8pt;height:211pt">
+            <v:imagedata r:id="rId36" o:title="rel"/>
           </v:shape>
         </w:pict>
       </w:r>
@@ -2260,7 +2636,23 @@
           <w:b/>
           <w:lang w:val="en-GB"/>
         </w:rPr>
-        <w:t>Name, Age, PhoneNumber)</w:t>
+        <w:t xml:space="preserve">Name, Age, </w:t>
+      </w:r>
+      <w:proofErr w:type="spellStart"/>
+      <w:r>
+        <w:rPr>
+          <w:b/>
+          <w:lang w:val="en-GB"/>
+        </w:rPr>
+        <w:t>PhoneNumber</w:t>
+      </w:r>
+      <w:proofErr w:type="spellEnd"/>
+      <w:r>
+        <w:rPr>
+          <w:b/>
+          <w:lang w:val="en-GB"/>
+        </w:rPr>
+        <w:t>)</w:t>
       </w:r>
       <w:r>
         <w:rPr>
@@ -2294,7 +2686,23 @@
           <w:b/>
           <w:lang w:val="en-GB"/>
         </w:rPr>
-        <w:t>Name, MaxStudents)</w:t>
+        <w:t xml:space="preserve">Name, </w:t>
+      </w:r>
+      <w:proofErr w:type="spellStart"/>
+      <w:r>
+        <w:rPr>
+          <w:b/>
+          <w:lang w:val="en-GB"/>
+        </w:rPr>
+        <w:t>MaxStudents</w:t>
+      </w:r>
+      <w:proofErr w:type="spellEnd"/>
+      <w:r>
+        <w:rPr>
+          <w:b/>
+          <w:lang w:val="en-GB"/>
+        </w:rPr>
+        <w:t>)</w:t>
       </w:r>
       <w:r>
         <w:rPr>
@@ -2390,8 +2798,8 @@
       </w:r>
     </w:p>
     <w:sectPr>
-      <w:headerReference w:type="default" r:id="rId33"/>
-      <w:footerReference w:type="default" r:id="rId34"/>
+      <w:headerReference w:type="default" r:id="rId37"/>
+      <w:footerReference w:type="default" r:id="rId38"/>
       <w:pgSz w:w="11906" w:h="16838"/>
       <w:pgMar w:top="624" w:right="737" w:bottom="1077" w:left="737" w:header="567" w:footer="432" w:gutter="0"/>
       <w:cols w:space="708"/>
@@ -2403,7 +2811,7 @@
 </file>
 
 <file path=word/endnotes.xml><?xml version="1.0" encoding="utf-8"?>
-<w:endnotes xmlns:wpc="http://schemas.microsoft.com/office/word/2010/wordprocessingCanvas" xmlns:cx="http://schemas.microsoft.com/office/drawing/2014/chartex" xmlns:cx1="http://schemas.microsoft.com/office/drawing/2015/9/8/chartex" xmlns:cx2="http://schemas.microsoft.com/office/drawing/2015/10/21/chartex" xmlns:cx3="http://schemas.microsoft.com/office/drawing/2016/5/9/chartex" xmlns:cx4="http://schemas.microsoft.com/office/drawing/2016/5/10/chartex" xmlns:cx5="http://schemas.microsoft.com/office/drawing/2016/5/11/chartex" xmlns:mc="http://schemas.openxmlformats.org/markup-compatibility/2006" xmlns:o="urn:schemas-microsoft-com:office:office" xmlns:r="http://schemas.openxmlformats.org/officeDocument/2006/relationships" xmlns:m="http://schemas.openxmlformats.org/officeDocument/2006/math" xmlns:v="urn:schemas-microsoft-com:vml" xmlns:wp14="http://schemas.microsoft.com/office/word/2010/wordprocessingDrawing" xmlns:wp="http://schemas.openxmlformats.org/drawingml/2006/wordprocessingDrawing" xmlns:w10="urn:schemas-microsoft-com:office:word" xmlns:w="http://schemas.openxmlformats.org/wordprocessingml/2006/main" xmlns:w14="http://schemas.microsoft.com/office/word/2010/wordml" xmlns:w15="http://schemas.microsoft.com/office/word/2012/wordml" xmlns:w16se="http://schemas.microsoft.com/office/word/2015/wordml/symex" xmlns:wpg="http://schemas.microsoft.com/office/word/2010/wordprocessingGroup" xmlns:wpi="http://schemas.microsoft.com/office/word/2010/wordprocessingInk" xmlns:wne="http://schemas.microsoft.com/office/word/2006/wordml" xmlns:wps="http://schemas.microsoft.com/office/word/2010/wordprocessingShape" mc:Ignorable="w14 w15 w16se wp14">
+<w:endnotes xmlns:wpc="http://schemas.microsoft.com/office/word/2010/wordprocessingCanvas" xmlns:cx="http://schemas.microsoft.com/office/drawing/2014/chartex" xmlns:cx1="http://schemas.microsoft.com/office/drawing/2015/9/8/chartex" xmlns:cx2="http://schemas.microsoft.com/office/drawing/2015/10/21/chartex" xmlns:cx3="http://schemas.microsoft.com/office/drawing/2016/5/9/chartex" xmlns:cx4="http://schemas.microsoft.com/office/drawing/2016/5/10/chartex" xmlns:cx5="http://schemas.microsoft.com/office/drawing/2016/5/11/chartex" xmlns:cx6="http://schemas.microsoft.com/office/drawing/2016/5/12/chartex" xmlns:cx7="http://schemas.microsoft.com/office/drawing/2016/5/13/chartex" xmlns:cx8="http://schemas.microsoft.com/office/drawing/2016/5/14/chartex" xmlns:mc="http://schemas.openxmlformats.org/markup-compatibility/2006" xmlns:o="urn:schemas-microsoft-com:office:office" xmlns:r="http://schemas.openxmlformats.org/officeDocument/2006/relationships" xmlns:m="http://schemas.openxmlformats.org/officeDocument/2006/math" xmlns:v="urn:schemas-microsoft-com:vml" xmlns:wp14="http://schemas.microsoft.com/office/word/2010/wordprocessingDrawing" xmlns:wp="http://schemas.openxmlformats.org/drawingml/2006/wordprocessingDrawing" xmlns:w10="urn:schemas-microsoft-com:office:word" xmlns:w="http://schemas.openxmlformats.org/wordprocessingml/2006/main" xmlns:w14="http://schemas.microsoft.com/office/word/2010/wordml" xmlns:w15="http://schemas.microsoft.com/office/word/2012/wordml" xmlns:w16se="http://schemas.microsoft.com/office/word/2015/wordml/symex" xmlns:wpg="http://schemas.microsoft.com/office/word/2010/wordprocessingGroup" xmlns:wpi="http://schemas.microsoft.com/office/word/2010/wordprocessingInk" xmlns:wne="http://schemas.microsoft.com/office/word/2006/wordml" xmlns:wps="http://schemas.microsoft.com/office/word/2010/wordprocessingShape" mc:Ignorable="w14 w15 w16se wp14">
   <w:endnote w:type="separator" w:id="-1">
     <w:p>
       <w:pPr>
@@ -2428,7 +2836,7 @@
 </file>
 
 <file path=word/footer1.xml><?xml version="1.0" encoding="utf-8"?>
-<w:ftr xmlns:wpc="http://schemas.microsoft.com/office/word/2010/wordprocessingCanvas" xmlns:cx="http://schemas.microsoft.com/office/drawing/2014/chartex" xmlns:cx1="http://schemas.microsoft.com/office/drawing/2015/9/8/chartex" xmlns:cx2="http://schemas.microsoft.com/office/drawing/2015/10/21/chartex" xmlns:cx3="http://schemas.microsoft.com/office/drawing/2016/5/9/chartex" xmlns:cx4="http://schemas.microsoft.com/office/drawing/2016/5/10/chartex" xmlns:cx5="http://schemas.microsoft.com/office/drawing/2016/5/11/chartex" xmlns:mc="http://schemas.openxmlformats.org/markup-compatibility/2006" xmlns:o="urn:schemas-microsoft-com:office:office" xmlns:r="http://schemas.openxmlformats.org/officeDocument/2006/relationships" xmlns:m="http://schemas.openxmlformats.org/officeDocument/2006/math" xmlns:v="urn:schemas-microsoft-com:vml" xmlns:wp14="http://schemas.microsoft.com/office/word/2010/wordprocessingDrawing" xmlns:wp="http://schemas.openxmlformats.org/drawingml/2006/wordprocessingDrawing" xmlns:w10="urn:schemas-microsoft-com:office:word" xmlns:w="http://schemas.openxmlformats.org/wordprocessingml/2006/main" xmlns:w14="http://schemas.microsoft.com/office/word/2010/wordml" xmlns:w15="http://schemas.microsoft.com/office/word/2012/wordml" xmlns:w16se="http://schemas.microsoft.com/office/word/2015/wordml/symex" xmlns:wpg="http://schemas.microsoft.com/office/word/2010/wordprocessingGroup" xmlns:wpi="http://schemas.microsoft.com/office/word/2010/wordprocessingInk" xmlns:wne="http://schemas.microsoft.com/office/word/2006/wordml" xmlns:wps="http://schemas.microsoft.com/office/word/2010/wordprocessingShape" mc:Ignorable="w14 w15 w16se wp14">
+<w:ftr xmlns:wpc="http://schemas.microsoft.com/office/word/2010/wordprocessingCanvas" xmlns:cx="http://schemas.microsoft.com/office/drawing/2014/chartex" xmlns:cx1="http://schemas.microsoft.com/office/drawing/2015/9/8/chartex" xmlns:cx2="http://schemas.microsoft.com/office/drawing/2015/10/21/chartex" xmlns:cx3="http://schemas.microsoft.com/office/drawing/2016/5/9/chartex" xmlns:cx4="http://schemas.microsoft.com/office/drawing/2016/5/10/chartex" xmlns:cx5="http://schemas.microsoft.com/office/drawing/2016/5/11/chartex" xmlns:cx6="http://schemas.microsoft.com/office/drawing/2016/5/12/chartex" xmlns:cx7="http://schemas.microsoft.com/office/drawing/2016/5/13/chartex" xmlns:cx8="http://schemas.microsoft.com/office/drawing/2016/5/14/chartex" xmlns:mc="http://schemas.openxmlformats.org/markup-compatibility/2006" xmlns:o="urn:schemas-microsoft-com:office:office" xmlns:r="http://schemas.openxmlformats.org/officeDocument/2006/relationships" xmlns:m="http://schemas.openxmlformats.org/officeDocument/2006/math" xmlns:v="urn:schemas-microsoft-com:vml" xmlns:wp14="http://schemas.microsoft.com/office/word/2010/wordprocessingDrawing" xmlns:wp="http://schemas.openxmlformats.org/drawingml/2006/wordprocessingDrawing" xmlns:w10="urn:schemas-microsoft-com:office:word" xmlns:w="http://schemas.openxmlformats.org/wordprocessingml/2006/main" xmlns:w14="http://schemas.microsoft.com/office/word/2010/wordml" xmlns:w15="http://schemas.microsoft.com/office/word/2012/wordml" xmlns:w16se="http://schemas.microsoft.com/office/word/2015/wordml/symex" xmlns:wpg="http://schemas.microsoft.com/office/word/2010/wordprocessingGroup" xmlns:wpi="http://schemas.microsoft.com/office/word/2010/wordprocessingInk" xmlns:wne="http://schemas.microsoft.com/office/word/2006/wordml" xmlns:wps="http://schemas.microsoft.com/office/word/2010/wordprocessingShape" mc:Ignorable="w14 w15 w16se wp14">
   <w:p>
     <w:pPr>
       <w:pStyle w:val="Footer"/>
@@ -3173,7 +3581,7 @@
                   <w:rPr>
                     <w:noProof/>
                   </w:rPr>
-                  <w:t>10</w:t>
+                  <w:t>1</w:t>
                 </w:r>
                 <w:r>
                   <w:fldChar w:fldCharType="end"/>
@@ -3200,7 +3608,7 @@
 </file>
 
 <file path=word/footnotes.xml><?xml version="1.0" encoding="utf-8"?>
-<w:footnotes xmlns:wpc="http://schemas.microsoft.com/office/word/2010/wordprocessingCanvas" xmlns:cx="http://schemas.microsoft.com/office/drawing/2014/chartex" xmlns:cx1="http://schemas.microsoft.com/office/drawing/2015/9/8/chartex" xmlns:cx2="http://schemas.microsoft.com/office/drawing/2015/10/21/chartex" xmlns:cx3="http://schemas.microsoft.com/office/drawing/2016/5/9/chartex" xmlns:cx4="http://schemas.microsoft.com/office/drawing/2016/5/10/chartex" xmlns:cx5="http://schemas.microsoft.com/office/drawing/2016/5/11/chartex" xmlns:mc="http://schemas.openxmlformats.org/markup-compatibility/2006" xmlns:o="urn:schemas-microsoft-com:office:office" xmlns:r="http://schemas.openxmlformats.org/officeDocument/2006/relationships" xmlns:m="http://schemas.openxmlformats.org/officeDocument/2006/math" xmlns:v="urn:schemas-microsoft-com:vml" xmlns:wp14="http://schemas.microsoft.com/office/word/2010/wordprocessingDrawing" xmlns:wp="http://schemas.openxmlformats.org/drawingml/2006/wordprocessingDrawing" xmlns:w10="urn:schemas-microsoft-com:office:word" xmlns:w="http://schemas.openxmlformats.org/wordprocessingml/2006/main" xmlns:w14="http://schemas.microsoft.com/office/word/2010/wordml" xmlns:w15="http://schemas.microsoft.com/office/word/2012/wordml" xmlns:w16se="http://schemas.microsoft.com/office/word/2015/wordml/symex" xmlns:wpg="http://schemas.microsoft.com/office/word/2010/wordprocessingGroup" xmlns:wpi="http://schemas.microsoft.com/office/word/2010/wordprocessingInk" xmlns:wne="http://schemas.microsoft.com/office/word/2006/wordml" xmlns:wps="http://schemas.microsoft.com/office/word/2010/wordprocessingShape" mc:Ignorable="w14 w15 w16se wp14">
+<w:footnotes xmlns:wpc="http://schemas.microsoft.com/office/word/2010/wordprocessingCanvas" xmlns:cx="http://schemas.microsoft.com/office/drawing/2014/chartex" xmlns:cx1="http://schemas.microsoft.com/office/drawing/2015/9/8/chartex" xmlns:cx2="http://schemas.microsoft.com/office/drawing/2015/10/21/chartex" xmlns:cx3="http://schemas.microsoft.com/office/drawing/2016/5/9/chartex" xmlns:cx4="http://schemas.microsoft.com/office/drawing/2016/5/10/chartex" xmlns:cx5="http://schemas.microsoft.com/office/drawing/2016/5/11/chartex" xmlns:cx6="http://schemas.microsoft.com/office/drawing/2016/5/12/chartex" xmlns:cx7="http://schemas.microsoft.com/office/drawing/2016/5/13/chartex" xmlns:cx8="http://schemas.microsoft.com/office/drawing/2016/5/14/chartex" xmlns:mc="http://schemas.openxmlformats.org/markup-compatibility/2006" xmlns:o="urn:schemas-microsoft-com:office:office" xmlns:r="http://schemas.openxmlformats.org/officeDocument/2006/relationships" xmlns:m="http://schemas.openxmlformats.org/officeDocument/2006/math" xmlns:v="urn:schemas-microsoft-com:vml" xmlns:wp14="http://schemas.microsoft.com/office/word/2010/wordprocessingDrawing" xmlns:wp="http://schemas.openxmlformats.org/drawingml/2006/wordprocessingDrawing" xmlns:w10="urn:schemas-microsoft-com:office:word" xmlns:w="http://schemas.openxmlformats.org/wordprocessingml/2006/main" xmlns:w14="http://schemas.microsoft.com/office/word/2010/wordml" xmlns:w15="http://schemas.microsoft.com/office/word/2012/wordml" xmlns:w16se="http://schemas.microsoft.com/office/word/2015/wordml/symex" xmlns:wpg="http://schemas.microsoft.com/office/word/2010/wordprocessingGroup" xmlns:wpi="http://schemas.microsoft.com/office/word/2010/wordprocessingInk" xmlns:wne="http://schemas.microsoft.com/office/word/2006/wordml" xmlns:wps="http://schemas.microsoft.com/office/word/2010/wordprocessingShape" mc:Ignorable="w14 w15 w16se wp14">
   <w:footnote w:type="separator" w:id="-1">
     <w:p>
       <w:pPr>
@@ -3225,7 +3633,7 @@
 </file>
 
 <file path=word/header1.xml><?xml version="1.0" encoding="utf-8"?>
-<w:hdr xmlns:wpc="http://schemas.microsoft.com/office/word/2010/wordprocessingCanvas" xmlns:cx="http://schemas.microsoft.com/office/drawing/2014/chartex" xmlns:cx1="http://schemas.microsoft.com/office/drawing/2015/9/8/chartex" xmlns:cx2="http://schemas.microsoft.com/office/drawing/2015/10/21/chartex" xmlns:cx3="http://schemas.microsoft.com/office/drawing/2016/5/9/chartex" xmlns:cx4="http://schemas.microsoft.com/office/drawing/2016/5/10/chartex" xmlns:cx5="http://schemas.microsoft.com/office/drawing/2016/5/11/chartex" xmlns:mc="http://schemas.openxmlformats.org/markup-compatibility/2006" xmlns:o="urn:schemas-microsoft-com:office:office" xmlns:r="http://schemas.openxmlformats.org/officeDocument/2006/relationships" xmlns:m="http://schemas.openxmlformats.org/officeDocument/2006/math" xmlns:v="urn:schemas-microsoft-com:vml" xmlns:wp14="http://schemas.microsoft.com/office/word/2010/wordprocessingDrawing" xmlns:wp="http://schemas.openxmlformats.org/drawingml/2006/wordprocessingDrawing" xmlns:w10="urn:schemas-microsoft-com:office:word" xmlns:w="http://schemas.openxmlformats.org/wordprocessingml/2006/main" xmlns:w14="http://schemas.microsoft.com/office/word/2010/wordml" xmlns:w15="http://schemas.microsoft.com/office/word/2012/wordml" xmlns:w16se="http://schemas.microsoft.com/office/word/2015/wordml/symex" xmlns:wpg="http://schemas.microsoft.com/office/word/2010/wordprocessingGroup" xmlns:wpi="http://schemas.microsoft.com/office/word/2010/wordprocessingInk" xmlns:wne="http://schemas.microsoft.com/office/word/2006/wordml" xmlns:wps="http://schemas.microsoft.com/office/word/2010/wordprocessingShape" mc:Ignorable="w14 w15 w16se wp14">
+<w:hdr xmlns:wpc="http://schemas.microsoft.com/office/word/2010/wordprocessingCanvas" xmlns:cx="http://schemas.microsoft.com/office/drawing/2014/chartex" xmlns:cx1="http://schemas.microsoft.com/office/drawing/2015/9/8/chartex" xmlns:cx2="http://schemas.microsoft.com/office/drawing/2015/10/21/chartex" xmlns:cx3="http://schemas.microsoft.com/office/drawing/2016/5/9/chartex" xmlns:cx4="http://schemas.microsoft.com/office/drawing/2016/5/10/chartex" xmlns:cx5="http://schemas.microsoft.com/office/drawing/2016/5/11/chartex" xmlns:cx6="http://schemas.microsoft.com/office/drawing/2016/5/12/chartex" xmlns:cx7="http://schemas.microsoft.com/office/drawing/2016/5/13/chartex" xmlns:cx8="http://schemas.microsoft.com/office/drawing/2016/5/14/chartex" xmlns:mc="http://schemas.openxmlformats.org/markup-compatibility/2006" xmlns:o="urn:schemas-microsoft-com:office:office" xmlns:r="http://schemas.openxmlformats.org/officeDocument/2006/relationships" xmlns:m="http://schemas.openxmlformats.org/officeDocument/2006/math" xmlns:v="urn:schemas-microsoft-com:vml" xmlns:wp14="http://schemas.microsoft.com/office/word/2010/wordprocessingDrawing" xmlns:wp="http://schemas.openxmlformats.org/drawingml/2006/wordprocessingDrawing" xmlns:w10="urn:schemas-microsoft-com:office:word" xmlns:w="http://schemas.openxmlformats.org/wordprocessingml/2006/main" xmlns:w14="http://schemas.microsoft.com/office/word/2010/wordml" xmlns:w15="http://schemas.microsoft.com/office/word/2012/wordml" xmlns:w16se="http://schemas.microsoft.com/office/word/2015/wordml/symex" xmlns:wpg="http://schemas.microsoft.com/office/word/2010/wordprocessingGroup" xmlns:wpi="http://schemas.microsoft.com/office/word/2010/wordprocessingInk" xmlns:wne="http://schemas.microsoft.com/office/word/2006/wordml" xmlns:wps="http://schemas.microsoft.com/office/word/2010/wordprocessingShape" mc:Ignorable="w14 w15 w16se wp14">
   <w:p>
     <w:pPr>
       <w:pStyle w:val="Header"/>
@@ -3236,7 +3644,7 @@
 </file>
 
 <file path=word/numbering.xml><?xml version="1.0" encoding="utf-8"?>
-<w:numbering xmlns:wpc="http://schemas.microsoft.com/office/word/2010/wordprocessingCanvas" xmlns:cx="http://schemas.microsoft.com/office/drawing/2014/chartex" xmlns:cx1="http://schemas.microsoft.com/office/drawing/2015/9/8/chartex" xmlns:cx2="http://schemas.microsoft.com/office/drawing/2015/10/21/chartex" xmlns:cx3="http://schemas.microsoft.com/office/drawing/2016/5/9/chartex" xmlns:cx4="http://schemas.microsoft.com/office/drawing/2016/5/10/chartex" xmlns:cx5="http://schemas.microsoft.com/office/drawing/2016/5/11/chartex" xmlns:mc="http://schemas.openxmlformats.org/markup-compatibility/2006" xmlns:o="urn:schemas-microsoft-com:office:office" xmlns:r="http://schemas.openxmlformats.org/officeDocument/2006/relationships" xmlns:m="http://schemas.openxmlformats.org/officeDocument/2006/math" xmlns:v="urn:schemas-microsoft-com:vml" xmlns:wp14="http://schemas.microsoft.com/office/word/2010/wordprocessingDrawing" xmlns:wp="http://schemas.openxmlformats.org/drawingml/2006/wordprocessingDrawing" xmlns:w10="urn:schemas-microsoft-com:office:word" xmlns:w="http://schemas.openxmlformats.org/wordprocessingml/2006/main" xmlns:w14="http://schemas.microsoft.com/office/word/2010/wordml" xmlns:w15="http://schemas.microsoft.com/office/word/2012/wordml" xmlns:w16se="http://schemas.microsoft.com/office/word/2015/wordml/symex" xmlns:wpg="http://schemas.microsoft.com/office/word/2010/wordprocessingGroup" xmlns:wpi="http://schemas.microsoft.com/office/word/2010/wordprocessingInk" xmlns:wne="http://schemas.microsoft.com/office/word/2006/wordml" xmlns:wps="http://schemas.microsoft.com/office/word/2010/wordprocessingShape" mc:Ignorable="w14 w15 w16se wp14">
+<w:numbering xmlns:wpc="http://schemas.microsoft.com/office/word/2010/wordprocessingCanvas" xmlns:cx="http://schemas.microsoft.com/office/drawing/2014/chartex" xmlns:cx1="http://schemas.microsoft.com/office/drawing/2015/9/8/chartex" xmlns:cx2="http://schemas.microsoft.com/office/drawing/2015/10/21/chartex" xmlns:cx3="http://schemas.microsoft.com/office/drawing/2016/5/9/chartex" xmlns:cx4="http://schemas.microsoft.com/office/drawing/2016/5/10/chartex" xmlns:cx5="http://schemas.microsoft.com/office/drawing/2016/5/11/chartex" xmlns:cx6="http://schemas.microsoft.com/office/drawing/2016/5/12/chartex" xmlns:cx7="http://schemas.microsoft.com/office/drawing/2016/5/13/chartex" xmlns:cx8="http://schemas.microsoft.com/office/drawing/2016/5/14/chartex" xmlns:mc="http://schemas.openxmlformats.org/markup-compatibility/2006" xmlns:o="urn:schemas-microsoft-com:office:office" xmlns:r="http://schemas.openxmlformats.org/officeDocument/2006/relationships" xmlns:m="http://schemas.openxmlformats.org/officeDocument/2006/math" xmlns:v="urn:schemas-microsoft-com:vml" xmlns:wp14="http://schemas.microsoft.com/office/word/2010/wordprocessingDrawing" xmlns:wp="http://schemas.openxmlformats.org/drawingml/2006/wordprocessingDrawing" xmlns:w10="urn:schemas-microsoft-com:office:word" xmlns:w="http://schemas.openxmlformats.org/wordprocessingml/2006/main" xmlns:w14="http://schemas.microsoft.com/office/word/2010/wordml" xmlns:w15="http://schemas.microsoft.com/office/word/2012/wordml" xmlns:w16se="http://schemas.microsoft.com/office/word/2015/wordml/symex" xmlns:wpg="http://schemas.microsoft.com/office/word/2010/wordprocessingGroup" xmlns:wpi="http://schemas.microsoft.com/office/word/2010/wordprocessingInk" xmlns:wne="http://schemas.microsoft.com/office/word/2006/wordml" xmlns:wps="http://schemas.microsoft.com/office/word/2010/wordprocessingShape" mc:Ignorable="w14 w15 w16se wp14">
   <w:abstractNum w:abstractNumId="0" w15:restartNumberingAfterBreak="0">
     <w:nsid w:val="009D2C7E"/>
     <w:multiLevelType w:val="hybridMultilevel"/>
@@ -8520,6 +8928,7 @@
     <w:lsdException w:name="HTML Sample" w:semiHidden="1" w:unhideWhenUsed="1"/>
     <w:lsdException w:name="HTML Typewriter" w:semiHidden="1" w:unhideWhenUsed="1"/>
     <w:lsdException w:name="HTML Variable" w:semiHidden="1" w:unhideWhenUsed="1"/>
+    <w:lsdException w:name="Normal Table" w:semiHidden="1" w:unhideWhenUsed="1"/>
     <w:lsdException w:name="annotation subject" w:semiHidden="1" w:unhideWhenUsed="1"/>
     <w:lsdException w:name="No List" w:semiHidden="1" w:unhideWhenUsed="1"/>
     <w:lsdException w:name="Outline List 1" w:semiHidden="1" w:unhideWhenUsed="1"/>
@@ -8566,8 +8975,10 @@
     <w:lsdException w:name="Table Subtle 2" w:semiHidden="1" w:unhideWhenUsed="1"/>
     <w:lsdException w:name="Table Web 1" w:semiHidden="1" w:unhideWhenUsed="1"/>
     <w:lsdException w:name="Table Web 2" w:semiHidden="1" w:unhideWhenUsed="1"/>
+    <w:lsdException w:name="Table Web 3" w:semiHidden="1" w:unhideWhenUsed="1"/>
     <w:lsdException w:name="Balloon Text" w:semiHidden="1" w:unhideWhenUsed="1"/>
     <w:lsdException w:name="Table Grid" w:uiPriority="59"/>
+    <w:lsdException w:name="Table Theme" w:semiHidden="1" w:unhideWhenUsed="1"/>
     <w:lsdException w:name="Placeholder Text" w:semiHidden="1"/>
     <w:lsdException w:name="No Spacing" w:uiPriority="1"/>
     <w:lsdException w:name="Light Shading" w:uiPriority="60"/>
@@ -9665,7 +10076,7 @@
 </file>
 
 <file path=customXml/itemProps1.xml><?xml version="1.0" encoding="utf-8"?>
-<ds:datastoreItem xmlns:ds="http://schemas.openxmlformats.org/officeDocument/2006/customXml" ds:itemID="{17DF278C-B179-4DB4-B0FF-2DD7BDAB621B}">
+<ds:datastoreItem xmlns:ds="http://schemas.openxmlformats.org/officeDocument/2006/customXml" ds:itemID="{15C6CF53-4B3A-4D68-9849-18689CC464F5}">
   <ds:schemaRefs>
     <ds:schemaRef ds:uri="http://schemas.openxmlformats.org/officeDocument/2006/bibliography"/>
   </ds:schemaRefs>

</xml_diff>